<commit_message>
implemented last rory comment
</commit_message>
<xml_diff>
--- a/MyBitDDF_Task_46.docx
+++ b/MyBitDDF_Task_46.docx
@@ -831,7 +831,7 @@
           <w:szCs w:val="32"/>
           <w:rtl w:val="0"/>
         </w:rPr>
-        <w:t xml:space="preserve">The MyBit DDF is designed for ease of use, efficiency and friction avoidance.Its value derives from these main sources: </w:t>
+        <w:t xml:space="preserve">The MyBit DDF is designed for ease of use, efficiency and friction avoidance. Its value derives from these main sources: </w:t>
       </w:r>
     </w:p>
     <w:p>
@@ -1408,12 +1408,12 @@
           <wp:inline distB="114300" distT="114300" distL="114300" distR="114300">
             <wp:extent cx="5943600" cy="3797300"/>
             <wp:effectExtent b="0" l="0" r="0" t="0"/>
-            <wp:docPr id="4" name="image4.png"/>
+            <wp:docPr id="5" name="image5.png"/>
             <a:graphic>
               <a:graphicData uri="http://schemas.openxmlformats.org/drawingml/2006/picture">
                 <pic:pic>
                   <pic:nvPicPr>
-                    <pic:cNvPr id="0" name="image4.png"/>
+                    <pic:cNvPr id="0" name="image5.png"/>
                     <pic:cNvPicPr preferRelativeResize="0"/>
                   </pic:nvPicPr>
                   <pic:blipFill>
@@ -1576,12 +1576,12 @@
           <wp:inline distB="114300" distT="114300" distL="114300" distR="114300">
             <wp:extent cx="5943600" cy="4787900"/>
             <wp:effectExtent b="0" l="0" r="0" t="0"/>
-            <wp:docPr id="3" name="image5.png"/>
+            <wp:docPr id="4" name="image6.png"/>
             <a:graphic>
               <a:graphicData uri="http://schemas.openxmlformats.org/drawingml/2006/picture">
                 <pic:pic>
                   <pic:nvPicPr>
-                    <pic:cNvPr id="0" name="image5.png"/>
+                    <pic:cNvPr id="0" name="image6.png"/>
                     <pic:cNvPicPr preferRelativeResize="0"/>
                   </pic:nvPicPr>
                   <pic:blipFill>
@@ -1710,7 +1710,7 @@
           <wp:inline distB="114300" distT="114300" distL="114300" distR="114300">
             <wp:extent cx="5943600" cy="1295400"/>
             <wp:effectExtent b="0" l="0" r="0" t="0"/>
-            <wp:docPr id="1" name="image1.png"/>
+            <wp:docPr id="2" name="image1.png"/>
             <a:graphic>
               <a:graphicData uri="http://schemas.openxmlformats.org/drawingml/2006/picture">
                 <pic:pic>
@@ -1790,12 +1790,12 @@
           <wp:inline distB="114300" distT="114300" distL="114300" distR="114300">
             <wp:extent cx="5943600" cy="1727200"/>
             <wp:effectExtent b="0" l="0" r="0" t="0"/>
-            <wp:docPr id="5" name="image2.png"/>
+            <wp:docPr id="6" name="image3.png"/>
             <a:graphic>
               <a:graphicData uri="http://schemas.openxmlformats.org/drawingml/2006/picture">
                 <pic:pic>
                   <pic:nvPicPr>
-                    <pic:cNvPr id="0" name="image2.png"/>
+                    <pic:cNvPr id="0" name="image3.png"/>
                     <pic:cNvPicPr preferRelativeResize="0"/>
                   </pic:nvPicPr>
                   <pic:blipFill>
@@ -2021,12 +2021,12 @@
           <wp:inline distB="114300" distT="114300" distL="114300" distR="114300">
             <wp:extent cx="5943600" cy="2222500"/>
             <wp:effectExtent b="0" l="0" r="0" t="0"/>
-            <wp:docPr id="2" name="image3.png"/>
+            <wp:docPr id="3" name="image2.png"/>
             <a:graphic>
               <a:graphicData uri="http://schemas.openxmlformats.org/drawingml/2006/picture">
                 <pic:pic>
                   <pic:nvPicPr>
-                    <pic:cNvPr id="0" name="image3.png"/>
+                    <pic:cNvPr id="0" name="image2.png"/>
                     <pic:cNvPicPr preferRelativeResize="0"/>
                   </pic:nvPicPr>
                   <pic:blipFill>
@@ -2097,7 +2097,84 @@
           <w:szCs w:val="32"/>
           <w:rtl w:val="0"/>
         </w:rPr>
-        <w:t xml:space="preserve"> gets merged and Bob automatically receives the specified monetary amount.</w:t>
+        <w:t xml:space="preserve"> gets merged and Bob’s payment gets approved through </w:t>
+      </w:r>
+      <w:hyperlink r:id="rId16">
+        <w:r>
+          <w:rPr>
+            <w:rFonts w:ascii="Georgia" w:cs="Georgia" w:eastAsia="Georgia" w:hAnsi="Georgia"/>
+            <w:color w:val="1155cc"/>
+            <w:sz w:val="32"/>
+            <w:szCs w:val="32"/>
+            <w:u w:val="single"/>
+            <w:rtl w:val="0"/>
+          </w:rPr>
+          <w:t xml:space="preserve">Gitcoin</w:t>
+        </w:r>
+      </w:hyperlink>
+      <w:r>
+        <w:rPr>
+          <w:rFonts w:ascii="Georgia" w:cs="Georgia" w:eastAsia="Georgia" w:hAnsi="Georgia"/>
+          <w:sz w:val="32"/>
+          <w:szCs w:val="32"/>
+          <w:rtl w:val="0"/>
+        </w:rPr>
+        <w:t xml:space="preserve"> platform.</w:t>
+      </w:r>
+    </w:p>
+    <w:p>
+      <w:pPr>
+        <w:shd w:fill="ffffff" w:val="clear"/>
+        <w:spacing w:before="100" w:line="240" w:lineRule="auto"/>
+        <w:rPr>
+          <w:rFonts w:ascii="Georgia" w:cs="Georgia" w:eastAsia="Georgia" w:hAnsi="Georgia"/>
+          <w:sz w:val="32"/>
+          <w:szCs w:val="32"/>
+        </w:rPr>
+      </w:pPr>
+      <w:r>
+        <w:rPr>
+          <w:rFonts w:ascii="Georgia" w:cs="Georgia" w:eastAsia="Georgia" w:hAnsi="Georgia"/>
+          <w:sz w:val="32"/>
+          <w:szCs w:val="32"/>
+        </w:rPr>
+        <w:drawing>
+          <wp:inline distB="114300" distT="114300" distL="114300" distR="114300">
+            <wp:extent cx="5943600" cy="1460500"/>
+            <wp:effectExtent b="0" l="0" r="0" t="0"/>
+            <wp:docPr id="1" name="image4.png"/>
+            <a:graphic>
+              <a:graphicData uri="http://schemas.openxmlformats.org/drawingml/2006/picture">
+                <pic:pic>
+                  <pic:nvPicPr>
+                    <pic:cNvPr id="0" name="image4.png"/>
+                    <pic:cNvPicPr preferRelativeResize="0"/>
+                  </pic:nvPicPr>
+                  <pic:blipFill>
+                    <a:blip r:embed="rId17"/>
+                    <a:srcRect b="0" l="0" r="0" t="0"/>
+                    <a:stretch>
+                      <a:fillRect/>
+                    </a:stretch>
+                  </pic:blipFill>
+                  <pic:spPr>
+                    <a:xfrm>
+                      <a:off x="0" y="0"/>
+                      <a:ext cx="5943600" cy="1460500"/>
+                    </a:xfrm>
+                    <a:prstGeom prst="rect"/>
+                    <a:ln/>
+                  </pic:spPr>
+                </pic:pic>
+              </a:graphicData>
+            </a:graphic>
+          </wp:inline>
+        </w:drawing>
+      </w:r>
+      <w:r>
+        <w:rPr>
+          <w:rtl w:val="0"/>
+        </w:rPr>
       </w:r>
     </w:p>
     <w:p>

</xml_diff>

<commit_message>
last rory comments implemented
</commit_message>
<xml_diff>
--- a/MyBitDDF_Task_46.docx
+++ b/MyBitDDF_Task_46.docx
@@ -1649,7 +1649,29 @@
           <w:szCs w:val="32"/>
           <w:rtl w:val="0"/>
         </w:rPr>
-        <w:t xml:space="preserve">Bob reads all of the requirements and thinks he is a suitable candidate to complete the task. He works on the task and submits his preliminary proposal - in this case, since it is a blog post, he shares a </w:t>
+        <w:t xml:space="preserve">Bob reads all of the requirements and thinks he is a suitable candidate to complete the task. He expresses interest on </w:t>
+      </w:r>
+      <w:hyperlink r:id="rId12">
+        <w:r>
+          <w:rPr>
+            <w:rFonts w:ascii="Georgia" w:cs="Georgia" w:eastAsia="Georgia" w:hAnsi="Georgia"/>
+            <w:color w:val="1155cc"/>
+            <w:sz w:val="32"/>
+            <w:szCs w:val="32"/>
+            <w:u w:val="single"/>
+            <w:rtl w:val="0"/>
+          </w:rPr>
+          <w:t xml:space="preserve">Gitcoin.co</w:t>
+        </w:r>
+      </w:hyperlink>
+      <w:r>
+        <w:rPr>
+          <w:rFonts w:ascii="Georgia" w:cs="Georgia" w:eastAsia="Georgia" w:hAnsi="Georgia"/>
+          <w:sz w:val="32"/>
+          <w:szCs w:val="32"/>
+          <w:rtl w:val="0"/>
+        </w:rPr>
+        <w:t xml:space="preserve"> and begins working on the task. After feeling the work is at a quality standard, he submits his preliminary proposal - in this case, since it is a blog post, he shares a </w:t>
       </w:r>
       <w:r>
         <w:rPr>
@@ -1719,7 +1741,7 @@
                     <pic:cNvPicPr preferRelativeResize="0"/>
                   </pic:nvPicPr>
                   <pic:blipFill>
-                    <a:blip r:embed="rId12"/>
+                    <a:blip r:embed="rId13"/>
                     <a:srcRect b="0" l="0" r="0" t="0"/>
                     <a:stretch>
                       <a:fillRect/>
@@ -1790,16 +1812,16 @@
           <wp:inline distB="114300" distT="114300" distL="114300" distR="114300">
             <wp:extent cx="5943600" cy="1727200"/>
             <wp:effectExtent b="0" l="0" r="0" t="0"/>
-            <wp:docPr id="6" name="image3.png"/>
+            <wp:docPr id="6" name="image2.png"/>
             <a:graphic>
               <a:graphicData uri="http://schemas.openxmlformats.org/drawingml/2006/picture">
                 <pic:pic>
                   <pic:nvPicPr>
-                    <pic:cNvPr id="0" name="image3.png"/>
+                    <pic:cNvPr id="0" name="image2.png"/>
                     <pic:cNvPicPr preferRelativeResize="0"/>
                   </pic:nvPicPr>
                   <pic:blipFill>
-                    <a:blip r:embed="rId13"/>
+                    <a:blip r:embed="rId14"/>
                     <a:srcRect b="0" l="0" r="0" t="0"/>
                     <a:stretch>
                       <a:fillRect/>
@@ -1909,7 +1931,7 @@
         </w:rPr>
         <w:t xml:space="preserve">(If you are not familiar with pull requests, please review the details </w:t>
       </w:r>
-      <w:hyperlink r:id="rId14">
+      <w:hyperlink r:id="rId15">
         <w:r>
           <w:rPr>
             <w:rFonts w:ascii="Georgia" w:cs="Georgia" w:eastAsia="Georgia" w:hAnsi="Georgia"/>
@@ -2021,16 +2043,16 @@
           <wp:inline distB="114300" distT="114300" distL="114300" distR="114300">
             <wp:extent cx="5943600" cy="2222500"/>
             <wp:effectExtent b="0" l="0" r="0" t="0"/>
-            <wp:docPr id="3" name="image2.png"/>
+            <wp:docPr id="3" name="image3.png"/>
             <a:graphic>
               <a:graphicData uri="http://schemas.openxmlformats.org/drawingml/2006/picture">
                 <pic:pic>
                   <pic:nvPicPr>
-                    <pic:cNvPr id="0" name="image2.png"/>
+                    <pic:cNvPr id="0" name="image3.png"/>
                     <pic:cNvPicPr preferRelativeResize="0"/>
                   </pic:nvPicPr>
                   <pic:blipFill>
-                    <a:blip r:embed="rId15"/>
+                    <a:blip r:embed="rId16"/>
                     <a:srcRect b="0" l="0" r="0" t="0"/>
                     <a:stretch>
                       <a:fillRect/>
@@ -2099,7 +2121,7 @@
         </w:rPr>
         <w:t xml:space="preserve"> gets merged and Bob’s payment gets approved through </w:t>
       </w:r>
-      <w:hyperlink r:id="rId16">
+      <w:hyperlink r:id="rId17">
         <w:r>
           <w:rPr>
             <w:rFonts w:ascii="Georgia" w:cs="Georgia" w:eastAsia="Georgia" w:hAnsi="Georgia"/>
@@ -2151,7 +2173,7 @@
                     <pic:cNvPicPr preferRelativeResize="0"/>
                   </pic:nvPicPr>
                   <pic:blipFill>
-                    <a:blip r:embed="rId17"/>
+                    <a:blip r:embed="rId18"/>
                     <a:srcRect b="0" l="0" r="0" t="0"/>
                     <a:stretch>
                       <a:fillRect/>

</xml_diff>